<commit_message>
LABDSOF-146 Fix QA Testing color
</commit_message>
<xml_diff>
--- a/QA-TESTING/LABDSOF-146.docx
+++ b/QA-TESTING/LABDSOF-146.docx
@@ -130,6 +130,7 @@
       <w:r>
         <w:rPr>
           <w:rFonts w:ascii="Aptos" w:hAnsi="Aptos"/>
+          <w:noProof/>
           <w:lang w:val="en-GB"/>
         </w:rPr>
         <w:drawing>
@@ -171,6 +172,7 @@
       <w:r>
         <w:rPr>
           <w:rFonts w:ascii="Aptos" w:hAnsi="Aptos"/>
+          <w:noProof/>
           <w:lang w:val="en-GB"/>
         </w:rPr>
         <w:drawing>
@@ -365,6 +367,7 @@
       <w:r>
         <w:rPr>
           <w:rFonts w:ascii="Aptos" w:hAnsi="Aptos"/>
+          <w:noProof/>
           <w:lang w:val="en-GB"/>
         </w:rPr>
         <w:drawing>
@@ -406,6 +409,7 @@
       <w:r>
         <w:rPr>
           <w:rFonts w:ascii="Aptos" w:hAnsi="Aptos"/>
+          <w:noProof/>
           <w:lang w:val="en-GB"/>
         </w:rPr>
         <w:drawing>
@@ -648,7 +652,6 @@
                 <w:lang w:val="en-US"/>
               </w:rPr>
             </w:pPr>
-            <w:proofErr w:type="spellStart"/>
             <w:r>
               <w:rPr>
                 <w:rFonts w:ascii="Aptos" w:hAnsi="Aptos"/>
@@ -656,7 +659,6 @@
               </w:rPr>
               <w:t>points_earn_transaction_amount</w:t>
             </w:r>
-            <w:proofErr w:type="spellEnd"/>
           </w:p>
         </w:tc>
         <w:tc>
@@ -672,7 +674,6 @@
                 <w:lang w:val="en-US"/>
               </w:rPr>
             </w:pPr>
-            <w:proofErr w:type="spellStart"/>
             <w:r>
               <w:rPr>
                 <w:rFonts w:ascii="Aptos" w:hAnsi="Aptos"/>
@@ -680,7 +681,6 @@
               </w:rPr>
               <w:t>points_earn_transaction_datetime</w:t>
             </w:r>
-            <w:proofErr w:type="spellEnd"/>
           </w:p>
         </w:tc>
         <w:tc>
@@ -696,7 +696,6 @@
                 <w:lang w:val="en-US"/>
               </w:rPr>
             </w:pPr>
-            <w:proofErr w:type="spellStart"/>
             <w:r>
               <w:rPr>
                 <w:rFonts w:ascii="Aptos" w:hAnsi="Aptos"/>
@@ -704,7 +703,6 @@
               </w:rPr>
               <w:t>points_earn_transaction_id</w:t>
             </w:r>
-            <w:proofErr w:type="spellEnd"/>
           </w:p>
         </w:tc>
         <w:tc>
@@ -720,7 +718,6 @@
                 <w:lang w:val="en-US"/>
               </w:rPr>
             </w:pPr>
-            <w:proofErr w:type="spellStart"/>
             <w:r>
               <w:rPr>
                 <w:rFonts w:ascii="Aptos" w:hAnsi="Aptos"/>
@@ -728,7 +725,6 @@
               </w:rPr>
               <w:t>points_earn_transaction_user_id</w:t>
             </w:r>
-            <w:proofErr w:type="spellEnd"/>
           </w:p>
         </w:tc>
         <w:tc>
@@ -744,7 +740,6 @@
                 <w:lang w:val="en-US"/>
               </w:rPr>
             </w:pPr>
-            <w:proofErr w:type="spellStart"/>
             <w:r>
               <w:rPr>
                 <w:rFonts w:ascii="Aptos" w:hAnsi="Aptos"/>
@@ -752,7 +747,6 @@
               </w:rPr>
               <w:t>points_earn_transaction_wifi_spot_visit_id</w:t>
             </w:r>
-            <w:proofErr w:type="spellEnd"/>
           </w:p>
         </w:tc>
       </w:tr>
@@ -1018,6 +1012,7 @@
       <w:r>
         <w:rPr>
           <w:rFonts w:ascii="Aptos" w:hAnsi="Aptos"/>
+          <w:noProof/>
         </w:rPr>
         <w:drawing>
           <wp:inline distT="0" distB="0" distL="0" distR="0" wp14:anchorId="417B98C0" wp14:editId="55073087">
@@ -1075,6 +1070,7 @@
           <w:rFonts w:ascii="Aptos" w:hAnsi="Aptos"/>
           <w:b/>
           <w:bCs/>
+          <w:color w:val="70AD47" w:themeColor="accent6"/>
           <w:lang w:val="en-GB"/>
         </w:rPr>
       </w:pPr>
@@ -1083,10 +1079,21 @@
           <w:rFonts w:ascii="Aptos" w:hAnsi="Aptos"/>
           <w:b/>
           <w:bCs/>
+          <w:color w:val="70AD47" w:themeColor="accent6"/>
           <w:lang w:val="en-GB"/>
         </w:rPr>
         <w:lastRenderedPageBreak/>
         <w:t>Test Case 5: Recording a visit while another is recurring</w:t>
+      </w:r>
+      <w:r>
+        <w:rPr>
+          <w:rFonts w:ascii="Aptos" w:hAnsi="Aptos"/>
+          <w:b/>
+          <w:bCs/>
+          <w:color w:val="70AD47" w:themeColor="accent6"/>
+          <w:lang w:val="en-GB"/>
+        </w:rPr>
+        <w:t xml:space="preserve"> SUCCESS</w:t>
       </w:r>
     </w:p>
     <w:p>
@@ -1184,6 +1191,7 @@
       <w:r>
         <w:rPr>
           <w:rFonts w:ascii="Aptos" w:hAnsi="Aptos"/>
+          <w:noProof/>
           <w:lang w:val="en-GB"/>
         </w:rPr>
         <w:drawing>
@@ -3059,6 +3067,7 @@
   <w:style w:type="character" w:default="1" w:styleId="DefaultParagraphFont">
     <w:name w:val="Default Paragraph Font"/>
     <w:uiPriority w:val="1"/>
+    <w:semiHidden/>
     <w:unhideWhenUsed/>
   </w:style>
   <w:style w:type="table" w:default="1" w:styleId="TableNormal">

</xml_diff>